<commit_message>
Fixed a typo in the camera midterm report
</commit_message>
<xml_diff>
--- a/Camera/2D_Feature_Matching/Camera Based 2D Feature Tracking.docx
+++ b/Camera/2D_Feature_Matching/Camera Based 2D Feature Tracking.docx
@@ -21,15 +21,7 @@
     <w:p/>
     <w:p>
       <w:r>
-        <w:t xml:space="preserve">MP.1 – MP.6 were the steps to implement the project code. I implemented the image ring buffer, detector, </w:t>
-      </w:r>
-      <w:proofErr w:type="spellStart"/>
-      <w:r>
-        <w:t>keypoint</w:t>
-      </w:r>
-      <w:proofErr w:type="spellEnd"/>
-      <w:r>
-        <w:t xml:space="preserve"> removal, descriptor extraction, and descriptor matching by reviewing the previous lectures and assignments as well as reading through the OpenCV documentation online.</w:t>
+        <w:t>MP.1 – MP.6 were the steps to implement the project code. I implemented the image ring buffer, detector, keypoint removal, descriptor extraction, and descriptor matching by reviewing the previous lectures and assignments as well as reading through the OpenCV documentation online.</w:t>
       </w:r>
     </w:p>
     <w:p>
@@ -64,31 +56,7 @@
     </w:p>
     <w:p>
       <w:r>
-        <w:t xml:space="preserve">To complete MP.7 I used a rectangle filter to remove all </w:t>
-      </w:r>
-      <w:proofErr w:type="spellStart"/>
-      <w:r>
-        <w:t>keypoints</w:t>
-      </w:r>
-      <w:proofErr w:type="spellEnd"/>
-      <w:r>
-        <w:t xml:space="preserve"> not on the preceding vehicle. I shrunk the rectangle filter coordinates down as small as possible while keeping all the </w:t>
-      </w:r>
-      <w:proofErr w:type="spellStart"/>
-      <w:r>
-        <w:t>keypoints</w:t>
-      </w:r>
-      <w:proofErr w:type="spellEnd"/>
-      <w:r>
-        <w:t xml:space="preserve"> on the preceding vehicle through all ten images. Below is the chart of my results. I also looked for which algorithms found </w:t>
-      </w:r>
-      <w:proofErr w:type="spellStart"/>
-      <w:r>
-        <w:t>keypoints</w:t>
-      </w:r>
-      <w:proofErr w:type="spellEnd"/>
-      <w:r>
-        <w:t xml:space="preserve"> on key parts of the car (like the license plate and tires).</w:t>
+        <w:t>To complete MP.7 I used a rectangle filter to remove all keypoints not on the preceding vehicle. I shrunk the rectangle filter coordinates down as small as possible while keeping all the keypoints on the preceding vehicle through all ten images. Below is the chart of my results. I also looked for which algorithms found keypoints on key parts of the car (like the license plate and tires).</w:t>
       </w:r>
     </w:p>
     <w:p/>
@@ -16007,45 +15975,27 @@
     </w:p>
     <w:p>
       <w:r>
-        <w:t xml:space="preserve">My first pick for top three pairs is the FAST detector with the ORB descriptor. It is the fasted pair (much faster than almost everything else) which is important in a real time application. Additionally, the FAST detector results in a good number of </w:t>
-      </w:r>
-      <w:proofErr w:type="spellStart"/>
-      <w:r>
-        <w:t>keypoints</w:t>
-      </w:r>
-      <w:proofErr w:type="spellEnd"/>
-      <w:r>
-        <w:t xml:space="preserve"> on the preceding vehicle, including some on interesting features like the license plate and tires.</w:t>
+        <w:t>My first pick for top three pairs is the FAST detector with the ORB descriptor. It is the fasted pair (much faster than almost everything else) which is important in a real time application. Additionally, the FAST detector results in a good number of keypoints on the preceding vehicle, including some on interesting features like the license plate and tires.</w:t>
       </w:r>
     </w:p>
     <w:p>
       <w:r>
         <w:lastRenderedPageBreak/>
-        <w:t xml:space="preserve">My second pick is the FAST detector with the ORB descriptor. It is almost as fast as FAST/ORB and has the same benefits of the FAST </w:t>
+        <w:t xml:space="preserve">My second pick is the FAST detector with the </w:t>
       </w:r>
-      <w:proofErr w:type="spellStart"/>
       <w:r>
-        <w:t>keypoints</w:t>
+        <w:t>BRIEF</w:t>
       </w:r>
-      <w:proofErr w:type="spellEnd"/>
+      <w:bookmarkStart w:id="0" w:name="_GoBack"/>
+      <w:bookmarkEnd w:id="0"/>
       <w:r>
-        <w:t>.</w:t>
+        <w:t xml:space="preserve"> descriptor. It is almost as fast as FAST/ORB and has the same benefits of the FAST keypoints.</w:t>
       </w:r>
     </w:p>
     <w:p>
       <w:r>
-        <w:t xml:space="preserve">My third pick is the SHITOMASI detector with the ORB descriptor. It is much slower than the previous two, but still probably suitable for most real time applications. Additionally, SHITOMASI creates a good number of </w:t>
+        <w:t>My third pick is the SHITOMASI detector with the ORB descriptor. It is much slower than the previous two, but still probably suitable for most real time applications. Additionally, SHITOMASI creates a good number of keypoints on the preceding vehicle, including lots on the license plate and tires.</w:t>
       </w:r>
-      <w:proofErr w:type="spellStart"/>
-      <w:r>
-        <w:t>keypoints</w:t>
-      </w:r>
-      <w:proofErr w:type="spellEnd"/>
-      <w:r>
-        <w:t xml:space="preserve"> on the preceding vehicle, including lots on the license plate and tires.</w:t>
-      </w:r>
-      <w:bookmarkStart w:id="0" w:name="_GoBack"/>
-      <w:bookmarkEnd w:id="0"/>
     </w:p>
     <w:p/>
     <w:tbl>
@@ -16165,19 +16115,34 @@
                 <w:bCs/>
                 <w:color w:val="000000"/>
               </w:rPr>
-              <w:t>Detector (</w:t>
-            </w:r>
-            <w:proofErr w:type="spellStart"/>
-            <w:r>
+              <w:t>Detector (ms)</w:t>
+            </w:r>
+          </w:p>
+        </w:tc>
+        <w:tc>
+          <w:tcPr>
+            <w:tcW w:w="1540" w:type="dxa"/>
+            <w:tcBorders>
+              <w:top w:val="nil"/>
+              <w:left w:val="nil"/>
+              <w:bottom w:val="nil"/>
+              <w:right w:val="nil"/>
+            </w:tcBorders>
+            <w:shd w:val="clear" w:color="auto" w:fill="auto"/>
+            <w:noWrap/>
+            <w:vAlign w:val="bottom"/>
+            <w:hideMark/>
+          </w:tcPr>
+          <w:p>
+            <w:pPr>
+              <w:spacing w:after="0" w:line="240" w:lineRule="auto"/>
               <w:rPr>
                 <w:rFonts w:ascii="Calibri" w:eastAsia="Times New Roman" w:hAnsi="Calibri" w:cs="Calibri"/>
                 <w:b/>
                 <w:bCs/>
                 <w:color w:val="000000"/>
               </w:rPr>
-              <w:t>ms</w:t>
-            </w:r>
-            <w:proofErr w:type="spellEnd"/>
+            </w:pPr>
             <w:r>
               <w:rPr>
                 <w:rFonts w:ascii="Calibri" w:eastAsia="Times New Roman" w:hAnsi="Calibri" w:cs="Calibri"/>
@@ -16185,13 +16150,13 @@
                 <w:bCs/>
                 <w:color w:val="000000"/>
               </w:rPr>
-              <w:t>)</w:t>
-            </w:r>
-          </w:p>
-        </w:tc>
-        <w:tc>
-          <w:tcPr>
-            <w:tcW w:w="1540" w:type="dxa"/>
+              <w:t>Descriptor (ms)</w:t>
+            </w:r>
+          </w:p>
+        </w:tc>
+        <w:tc>
+          <w:tcPr>
+            <w:tcW w:w="1020" w:type="dxa"/>
             <w:tcBorders>
               <w:top w:val="nil"/>
               <w:left w:val="nil"/>
@@ -16220,82 +16185,7 @@
                 <w:bCs/>
                 <w:color w:val="000000"/>
               </w:rPr>
-              <w:t>Descriptor (</w:t>
-            </w:r>
-            <w:proofErr w:type="spellStart"/>
-            <w:r>
-              <w:rPr>
-                <w:rFonts w:ascii="Calibri" w:eastAsia="Times New Roman" w:hAnsi="Calibri" w:cs="Calibri"/>
-                <w:b/>
-                <w:bCs/>
-                <w:color w:val="000000"/>
-              </w:rPr>
-              <w:t>ms</w:t>
-            </w:r>
-            <w:proofErr w:type="spellEnd"/>
-            <w:r>
-              <w:rPr>
-                <w:rFonts w:ascii="Calibri" w:eastAsia="Times New Roman" w:hAnsi="Calibri" w:cs="Calibri"/>
-                <w:b/>
-                <w:bCs/>
-                <w:color w:val="000000"/>
-              </w:rPr>
-              <w:t>)</w:t>
-            </w:r>
-          </w:p>
-        </w:tc>
-        <w:tc>
-          <w:tcPr>
-            <w:tcW w:w="1020" w:type="dxa"/>
-            <w:tcBorders>
-              <w:top w:val="nil"/>
-              <w:left w:val="nil"/>
-              <w:bottom w:val="nil"/>
-              <w:right w:val="nil"/>
-            </w:tcBorders>
-            <w:shd w:val="clear" w:color="auto" w:fill="auto"/>
-            <w:noWrap/>
-            <w:vAlign w:val="bottom"/>
-            <w:hideMark/>
-          </w:tcPr>
-          <w:p>
-            <w:pPr>
-              <w:spacing w:after="0" w:line="240" w:lineRule="auto"/>
-              <w:rPr>
-                <w:rFonts w:ascii="Calibri" w:eastAsia="Times New Roman" w:hAnsi="Calibri" w:cs="Calibri"/>
-                <w:b/>
-                <w:bCs/>
-                <w:color w:val="000000"/>
-              </w:rPr>
-            </w:pPr>
-            <w:r>
-              <w:rPr>
-                <w:rFonts w:ascii="Calibri" w:eastAsia="Times New Roman" w:hAnsi="Calibri" w:cs="Calibri"/>
-                <w:b/>
-                <w:bCs/>
-                <w:color w:val="000000"/>
-              </w:rPr>
-              <w:t>Sum (</w:t>
-            </w:r>
-            <w:proofErr w:type="spellStart"/>
-            <w:r>
-              <w:rPr>
-                <w:rFonts w:ascii="Calibri" w:eastAsia="Times New Roman" w:hAnsi="Calibri" w:cs="Calibri"/>
-                <w:b/>
-                <w:bCs/>
-                <w:color w:val="000000"/>
-              </w:rPr>
-              <w:t>ms</w:t>
-            </w:r>
-            <w:proofErr w:type="spellEnd"/>
-            <w:r>
-              <w:rPr>
-                <w:rFonts w:ascii="Calibri" w:eastAsia="Times New Roman" w:hAnsi="Calibri" w:cs="Calibri"/>
-                <w:b/>
-                <w:bCs/>
-                <w:color w:val="000000"/>
-              </w:rPr>
-              <w:t>)</w:t>
+              <w:t>Sum (ms)</w:t>
             </w:r>
           </w:p>
         </w:tc>
@@ -21466,6 +21356,7 @@
     <w:lsdException w:name="HTML Sample" w:semiHidden="1" w:unhideWhenUsed="1"/>
     <w:lsdException w:name="HTML Typewriter" w:semiHidden="1" w:unhideWhenUsed="1"/>
     <w:lsdException w:name="HTML Variable" w:semiHidden="1" w:unhideWhenUsed="1"/>
+    <w:lsdException w:name="Normal Table" w:semiHidden="1" w:unhideWhenUsed="1"/>
     <w:lsdException w:name="annotation subject" w:semiHidden="1" w:unhideWhenUsed="1"/>
     <w:lsdException w:name="No List" w:semiHidden="1" w:unhideWhenUsed="1"/>
     <w:lsdException w:name="Outline List 1" w:semiHidden="1" w:unhideWhenUsed="1"/>
@@ -21512,8 +21403,10 @@
     <w:lsdException w:name="Table Subtle 2" w:semiHidden="1" w:unhideWhenUsed="1"/>
     <w:lsdException w:name="Table Web 1" w:semiHidden="1" w:unhideWhenUsed="1"/>
     <w:lsdException w:name="Table Web 2" w:semiHidden="1" w:unhideWhenUsed="1"/>
+    <w:lsdException w:name="Table Web 3" w:semiHidden="1" w:unhideWhenUsed="1"/>
     <w:lsdException w:name="Balloon Text" w:semiHidden="1" w:unhideWhenUsed="1"/>
     <w:lsdException w:name="Table Grid" w:uiPriority="39"/>
+    <w:lsdException w:name="Table Theme" w:semiHidden="1" w:unhideWhenUsed="1"/>
     <w:lsdException w:name="Placeholder Text" w:semiHidden="1"/>
     <w:lsdException w:name="No Spacing" w:uiPriority="1" w:qFormat="1"/>
     <w:lsdException w:name="Light Shading" w:uiPriority="60"/>

</xml_diff>